<commit_message>
All but Question 5, Part C working
</commit_message>
<xml_diff>
--- a/Lab5/Lab 5 Write Up.docx
+++ b/Lab5/Lab 5 Write Up.docx
@@ -128,6 +128,9 @@
         <w:jc w:val="center"/>
       </w:pPr>
       <w:r>
+        <w:rPr>
+          <w:noProof/>
+        </w:rPr>
         <w:drawing>
           <wp:inline distT="0" distB="0" distL="0" distR="0" wp14:anchorId="4782E14B" wp14:editId="54D4FB32">
             <wp:extent cx="4036980" cy="2801566"/>
@@ -178,11 +181,151 @@
           <w:numId w:val="2"/>
         </w:numPr>
       </w:pPr>
-      <w:r>
-        <w:t>We spent approximately 7 hours on this lab.</w:t>
+    </w:p>
+    <w:p>
+      <w:pPr>
+        <w:pStyle w:val="ListParagraph"/>
+        <w:numPr>
+          <w:ilvl w:val="1"/>
+          <w:numId w:val="2"/>
+        </w:numPr>
+      </w:pPr>
+    </w:p>
+    <w:p>
+      <w:pPr>
+        <w:pStyle w:val="ListParagraph"/>
+        <w:numPr>
+          <w:ilvl w:val="1"/>
+          <w:numId w:val="2"/>
+        </w:numPr>
+      </w:pPr>
+      <w:r>
+        <w:rPr>
+          <w:noProof/>
+        </w:rPr>
+        <w:drawing>
+          <wp:inline distT="0" distB="0" distL="0" distR="0" wp14:anchorId="75C74006" wp14:editId="2B6CF60D">
+            <wp:extent cx="3360906" cy="2240604"/>
+            <wp:effectExtent l="0" t="0" r="5080" b="0"/>
+            <wp:docPr id="2" name="Picture 2"/>
+            <wp:cNvGraphicFramePr>
+              <a:graphicFrameLocks xmlns:a="http://schemas.openxmlformats.org/drawingml/2006/main" noChangeAspect="1"/>
+            </wp:cNvGraphicFramePr>
+            <a:graphic xmlns:a="http://schemas.openxmlformats.org/drawingml/2006/main">
+              <a:graphicData uri="http://schemas.openxmlformats.org/drawingml/2006/picture">
+                <pic:pic xmlns:pic="http://schemas.openxmlformats.org/drawingml/2006/picture">
+                  <pic:nvPicPr>
+                    <pic:cNvPr id="2" name="answerA.jpg"/>
+                    <pic:cNvPicPr/>
+                  </pic:nvPicPr>
+                  <pic:blipFill>
+                    <a:blip r:embed="rId6" cstate="print">
+                      <a:extLst>
+                        <a:ext uri="{28A0092B-C50C-407E-A947-70E740481C1C}">
+                          <a14:useLocalDpi xmlns:a14="http://schemas.microsoft.com/office/drawing/2010/main" val="0"/>
+                        </a:ext>
+                      </a:extLst>
+                    </a:blip>
+                    <a:stretch>
+                      <a:fillRect/>
+                    </a:stretch>
+                  </pic:blipFill>
+                  <pic:spPr>
+                    <a:xfrm>
+                      <a:off x="0" y="0"/>
+                      <a:ext cx="3374547" cy="2249698"/>
+                    </a:xfrm>
+                    <a:prstGeom prst="rect">
+                      <a:avLst/>
+                    </a:prstGeom>
+                  </pic:spPr>
+                </pic:pic>
+              </a:graphicData>
+            </a:graphic>
+          </wp:inline>
+        </w:drawing>
+      </w:r>
+    </w:p>
+    <w:p>
+      <w:pPr>
+        <w:pStyle w:val="ListParagraph"/>
+        <w:numPr>
+          <w:ilvl w:val="1"/>
+          <w:numId w:val="2"/>
+        </w:numPr>
+      </w:pPr>
+      <w:r>
+        <w:rPr>
+          <w:noProof/>
+        </w:rPr>
+        <w:drawing>
+          <wp:inline distT="0" distB="0" distL="0" distR="0" wp14:anchorId="70250935" wp14:editId="57DF23DF">
+            <wp:extent cx="3078805" cy="2052536"/>
+            <wp:effectExtent l="0" t="0" r="0" b="5080"/>
+            <wp:docPr id="3" name="Picture 3"/>
+            <wp:cNvGraphicFramePr>
+              <a:graphicFrameLocks xmlns:a="http://schemas.openxmlformats.org/drawingml/2006/main" noChangeAspect="1"/>
+            </wp:cNvGraphicFramePr>
+            <a:graphic xmlns:a="http://schemas.openxmlformats.org/drawingml/2006/main">
+              <a:graphicData uri="http://schemas.openxmlformats.org/drawingml/2006/picture">
+                <pic:pic xmlns:pic="http://schemas.openxmlformats.org/drawingml/2006/picture">
+                  <pic:nvPicPr>
+                    <pic:cNvPr id="3" name="answerB.jpg"/>
+                    <pic:cNvPicPr/>
+                  </pic:nvPicPr>
+                  <pic:blipFill>
+                    <a:blip r:embed="rId7" cstate="print">
+                      <a:extLst>
+                        <a:ext uri="{28A0092B-C50C-407E-A947-70E740481C1C}">
+                          <a14:useLocalDpi xmlns:a14="http://schemas.microsoft.com/office/drawing/2010/main" val="0"/>
+                        </a:ext>
+                      </a:extLst>
+                    </a:blip>
+                    <a:stretch>
+                      <a:fillRect/>
+                    </a:stretch>
+                  </pic:blipFill>
+                  <pic:spPr>
+                    <a:xfrm>
+                      <a:off x="0" y="0"/>
+                      <a:ext cx="3104036" cy="2069356"/>
+                    </a:xfrm>
+                    <a:prstGeom prst="rect">
+                      <a:avLst/>
+                    </a:prstGeom>
+                  </pic:spPr>
+                </pic:pic>
+              </a:graphicData>
+            </a:graphic>
+          </wp:inline>
+        </w:drawing>
+      </w:r>
+    </w:p>
+    <w:p>
+      <w:pPr>
+        <w:pStyle w:val="ListParagraph"/>
+        <w:numPr>
+          <w:ilvl w:val="1"/>
+          <w:numId w:val="2"/>
+        </w:numPr>
+      </w:pPr>
+      <w:r>
+        <w:t>No Path Found for Part D!</w:t>
       </w:r>
       <w:bookmarkStart w:id="0" w:name="_GoBack"/>
       <w:bookmarkEnd w:id="0"/>
+    </w:p>
+    <w:p>
+      <w:pPr>
+        <w:pStyle w:val="ListParagraph"/>
+        <w:numPr>
+          <w:ilvl w:val="0"/>
+          <w:numId w:val="2"/>
+        </w:numPr>
+      </w:pPr>
+      <w:r>
+        <w:t>We spent approximately 7 hours on this lab.</w:t>
+      </w:r>
     </w:p>
     <w:p>
       <w:pPr>
@@ -204,9 +347,9 @@
   <w:abstractNum w:abstractNumId="0" w15:restartNumberingAfterBreak="0">
     <w:nsid w:val="3AD962D9"/>
     <w:multiLevelType w:val="hybridMultilevel"/>
-    <w:tmpl w:val="DD103FC0"/>
-    <w:lvl w:ilvl="0" w:tplc="091240D0">
-      <w:start w:val="6"/>
+    <w:tmpl w:val="2D3840E2"/>
+    <w:lvl w:ilvl="0" w:tplc="896A50C6">
+      <w:start w:val="5"/>
       <w:numFmt w:val="decimal"/>
       <w:lvlText w:val="%1."/>
       <w:lvlJc w:val="left"/>
@@ -217,7 +360,7 @@
         <w:rFonts w:hint="default"/>
       </w:rPr>
     </w:lvl>
-    <w:lvl w:ilvl="1" w:tplc="04090019" w:tentative="1">
+    <w:lvl w:ilvl="1" w:tplc="04090019">
       <w:start w:val="1"/>
       <w:numFmt w:val="lowerLetter"/>
       <w:lvlText w:val="%2."/>
@@ -822,6 +965,25 @@
       <w:contextualSpacing/>
     </w:pPr>
   </w:style>
+  <w:style w:type="paragraph" w:styleId="Caption">
+    <w:name w:val="caption"/>
+    <w:basedOn w:val="Normal"/>
+    <w:next w:val="Normal"/>
+    <w:uiPriority w:val="35"/>
+    <w:unhideWhenUsed/>
+    <w:qFormat/>
+    <w:rsid w:val="00DE0B2A"/>
+    <w:pPr>
+      <w:spacing w:after="200"/>
+    </w:pPr>
+    <w:rPr>
+      <w:i/>
+      <w:iCs/>
+      <w:color w:val="44546A" w:themeColor="text2"/>
+      <w:sz w:val="18"/>
+      <w:szCs w:val="18"/>
+    </w:rPr>
+  </w:style>
 </w:styles>
 </file>
 

</xml_diff>